<commit_message>
Ajout de captures d'ecran du jeu et update le docx de publication
</commit_message>
<xml_diff>
--- a/Publication_de_jeu.docx
+++ b/Publication_de_jeu.docx
@@ -1,6 +1,6 @@
 
 <file path=word/document.xml><?xml version="1.0" encoding="utf-8"?>
-<w:document xmlns:wpc="http://schemas.microsoft.com/office/word/2010/wordprocessingCanvas" xmlns:cx="http://schemas.microsoft.com/office/drawing/2014/chartex" xmlns:cx1="http://schemas.microsoft.com/office/drawing/2015/9/8/chartex" xmlns:cx2="http://schemas.microsoft.com/office/drawing/2015/10/21/chartex" xmlns:cx3="http://schemas.microsoft.com/office/drawing/2016/5/9/chartex" xmlns:cx4="http://schemas.microsoft.com/office/drawing/2016/5/10/chartex" xmlns:cx5="http://schemas.microsoft.com/office/drawing/2016/5/11/chartex" xmlns:cx6="http://schemas.microsoft.com/office/drawing/2016/5/12/chartex" xmlns:cx7="http://schemas.microsoft.com/office/drawing/2016/5/13/chartex" xmlns:cx8="http://schemas.microsoft.com/office/drawing/2016/5/14/chartex" xmlns:mc="http://schemas.openxmlformats.org/markup-compatibility/2006" xmlns:aink="http://schemas.microsoft.com/office/drawing/2016/ink" xmlns:am3d="http://schemas.microsoft.com/office/drawing/2017/model3d" xmlns:o="urn:schemas-microsoft-com:office:office" xmlns:oel="http://schemas.microsoft.com/office/2019/extlst" xmlns:r="http://schemas.openxmlformats.org/officeDocument/2006/relationships" xmlns:m="http://schemas.openxmlformats.org/officeDocument/2006/math" xmlns:v="urn:schemas-microsoft-com:vml" xmlns:wp14="http://schemas.microsoft.com/office/word/2010/wordprocessingDrawing" xmlns:wp="http://schemas.openxmlformats.org/drawingml/2006/wordprocessingDrawing" xmlns:w10="urn:schemas-microsoft-com:office:word" xmlns:w="http://schemas.openxmlformats.org/wordprocessingml/2006/main" xmlns:w14="http://schemas.microsoft.com/office/word/2010/wordml" xmlns:w15="http://schemas.microsoft.com/office/word/2012/wordml" xmlns:w16cex="http://schemas.microsoft.com/office/word/2018/wordml/cex" xmlns:w16cid="http://schemas.microsoft.com/office/word/2016/wordml/cid" xmlns:w16="http://schemas.microsoft.com/office/word/2018/wordml" xmlns:w16du="http://schemas.microsoft.com/office/word/2023/wordml/word16du" xmlns:w16sdtdh="http://schemas.microsoft.com/office/word/2020/wordml/sdtdatahash" xmlns:w16sdtfl="http://schemas.microsoft.com/office/word/2024/wordml/sdtformatlock" xmlns:w16se="http://schemas.microsoft.com/office/word/2015/wordml/symex" xmlns:wpg="http://schemas.microsoft.com/office/word/2010/wordprocessingGroup" xmlns:wpi="http://schemas.microsoft.com/office/word/2010/wordprocessingInk" xmlns:wne="http://schemas.microsoft.com/office/word/2006/wordml" xmlns:wps="http://schemas.microsoft.com/office/word/2010/wordprocessingShape" mc:Ignorable="w14 w15 w16se w16cid w16 w16cex w16sdtdh w16sdtfl w16du wp14">
+<w:document xmlns:wpc="http://schemas.microsoft.com/office/word/2010/wordprocessingCanvas" xmlns:cx="http://schemas.microsoft.com/office/drawing/2014/chartex" xmlns:cx1="http://schemas.microsoft.com/office/drawing/2015/9/8/chartex" xmlns:cx2="http://schemas.microsoft.com/office/drawing/2015/10/21/chartex" xmlns:cx3="http://schemas.microsoft.com/office/drawing/2016/5/9/chartex" xmlns:cx4="http://schemas.microsoft.com/office/drawing/2016/5/10/chartex" xmlns:cx5="http://schemas.microsoft.com/office/drawing/2016/5/11/chartex" xmlns:cx6="http://schemas.microsoft.com/office/drawing/2016/5/12/chartex" xmlns:cx7="http://schemas.microsoft.com/office/drawing/2016/5/13/chartex" xmlns:cx8="http://schemas.microsoft.com/office/drawing/2016/5/14/chartex" xmlns:mc="http://schemas.openxmlformats.org/markup-compatibility/2006" xmlns:aink="http://schemas.microsoft.com/office/drawing/2016/ink" xmlns:am3d="http://schemas.microsoft.com/office/drawing/2017/model3d" xmlns:o="urn:schemas-microsoft-com:office:office" xmlns:r="http://schemas.openxmlformats.org/officeDocument/2006/relationships" xmlns:m="http://schemas.openxmlformats.org/officeDocument/2006/math" xmlns:v="urn:schemas-microsoft-com:vml" xmlns:wp14="http://schemas.microsoft.com/office/word/2010/wordprocessingDrawing" xmlns:wp="http://schemas.openxmlformats.org/drawingml/2006/wordprocessingDrawing" xmlns:w10="urn:schemas-microsoft-com:office:word" xmlns:w="http://schemas.openxmlformats.org/wordprocessingml/2006/main" xmlns:w14="http://schemas.microsoft.com/office/word/2010/wordml" xmlns:w15="http://schemas.microsoft.com/office/word/2012/wordml" xmlns:w16cid="http://schemas.microsoft.com/office/word/2016/wordml/cid" xmlns:w16se="http://schemas.microsoft.com/office/word/2015/wordml/symex" xmlns:wpg="http://schemas.microsoft.com/office/word/2010/wordprocessingGroup" xmlns:wpi="http://schemas.microsoft.com/office/word/2010/wordprocessingInk" xmlns:wne="http://schemas.microsoft.com/office/word/2006/wordml" xmlns:wps="http://schemas.microsoft.com/office/word/2010/wordprocessingShape" mc:Ignorable="w14 w15 w16se w16cid wp14">
   <w:body>
     <w:p>
       <w:pPr>
@@ -71,7 +71,7 @@
               </wp:anchor>
             </w:drawing>
           </mc:Choice>
-          <mc:Fallback xmlns:arto="http://schemas.microsoft.com/office/word/2006/arto" xmlns:a="http://schemas.openxmlformats.org/drawingml/2006/main">
+          <mc:Fallback xmlns:a="http://schemas.openxmlformats.org/drawingml/2006/main" xmlns:arto="http://schemas.microsoft.com/office/word/2006/arto" xmlns:w16sdtfl="http://schemas.microsoft.com/office/word/2024/wordml/sdtformatlock" xmlns:w16sdtdh="http://schemas.microsoft.com/office/word/2020/wordml/sdtdatahash" xmlns:w16du="http://schemas.microsoft.com/office/word/2023/wordml/word16du" xmlns:w16="http://schemas.microsoft.com/office/word/2018/wordml" xmlns:w16cex="http://schemas.microsoft.com/office/word/2018/wordml/cex" xmlns:oel="http://schemas.microsoft.com/office/2019/extlst">
             <w:pict>
               <v:line id="Connecteur droit 1" style="position:absolute;z-index:251659264;visibility:visible;mso-wrap-style:square;mso-wrap-distance-left:9pt;mso-wrap-distance-top:0;mso-wrap-distance-right:9pt;mso-wrap-distance-bottom:0;mso-position-horizontal:absolute;mso-position-horizontal-relative:text;mso-position-vertical:absolute;mso-position-vertical-relative:text" o:spid="_x0000_s1026" strokecolor="black [3213]" strokeweight=".5pt" from="94.45pt,14.9pt" to="438.65pt,14.9pt" w14:anchorId="01D5FB80" o:gfxdata="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">
                 <v:stroke joinstyle="miter"/>
@@ -703,6 +703,7 @@
                   <w14:uncheckedState w14:val="2610" w14:font="MS Gothic"/>
                 </w14:checkbox>
               </w:sdtPr>
+              <w:sdtEndPr/>
               <w:sdtContent>
                 <w:r>
                   <w:rPr>
@@ -747,6 +748,7 @@
                   <w14:uncheckedState w14:val="2610" w14:font="MS Gothic"/>
                 </w14:checkbox>
               </w:sdtPr>
+              <w:sdtEndPr/>
               <w:sdtContent>
                 <w:r>
                   <w:rPr>
@@ -791,6 +793,7 @@
                   <w14:uncheckedState w14:val="2610" w14:font="MS Gothic"/>
                 </w14:checkbox>
               </w:sdtPr>
+              <w:sdtEndPr/>
               <w:sdtContent>
                 <w:r>
                   <w:rPr>
@@ -971,18 +974,19 @@
                 </w:rPr>
                 <w:id w:val="-1985457090"/>
                 <w14:checkbox>
-                  <w14:checked w14:val="0"/>
+                  <w14:checked w14:val="1"/>
                   <w14:checkedState w14:val="2612" w14:font="MS Gothic"/>
                   <w14:uncheckedState w14:val="2610" w14:font="MS Gothic"/>
                 </w14:checkbox>
               </w:sdtPr>
+              <w:sdtEndPr/>
               <w:sdtContent>
                 <w:r>
                   <w:rPr>
                     <w:rFonts w:ascii="MS Gothic" w:eastAsia="MS Gothic" w:hAnsi="MS Gothic" w:hint="eastAsia"/>
                     <w:sz w:val="32"/>
                   </w:rPr>
-                  <w:t>☐</w:t>
+                  <w:t>☒</w:t>
                 </w:r>
               </w:sdtContent>
             </w:sdt>
@@ -1007,18 +1011,19 @@
                 </w:rPr>
                 <w:id w:val="184106365"/>
                 <w14:checkbox>
-                  <w14:checked w14:val="0"/>
+                  <w14:checked w14:val="1"/>
                   <w14:checkedState w14:val="2612" w14:font="MS Gothic"/>
                   <w14:uncheckedState w14:val="2610" w14:font="MS Gothic"/>
                 </w14:checkbox>
               </w:sdtPr>
+              <w:sdtEndPr/>
               <w:sdtContent>
                 <w:r>
                   <w:rPr>
                     <w:rFonts w:ascii="MS Gothic" w:eastAsia="MS Gothic" w:hAnsi="MS Gothic" w:hint="eastAsia"/>
                     <w:sz w:val="32"/>
                   </w:rPr>
-                  <w:t>☐</w:t>
+                  <w:t>☒</w:t>
                 </w:r>
               </w:sdtContent>
             </w:sdt>
@@ -1043,18 +1048,19 @@
                 </w:rPr>
                 <w:id w:val="-458022161"/>
                 <w14:checkbox>
-                  <w14:checked w14:val="0"/>
+                  <w14:checked w14:val="1"/>
                   <w14:checkedState w14:val="2612" w14:font="MS Gothic"/>
                   <w14:uncheckedState w14:val="2610" w14:font="MS Gothic"/>
                 </w14:checkbox>
               </w:sdtPr>
+              <w:sdtEndPr/>
               <w:sdtContent>
                 <w:r>
                   <w:rPr>
                     <w:rFonts w:ascii="MS Gothic" w:eastAsia="MS Gothic" w:hAnsi="MS Gothic" w:hint="eastAsia"/>
                     <w:sz w:val="32"/>
                   </w:rPr>
-                  <w:t>☐</w:t>
+                  <w:t>☒</w:t>
                 </w:r>
               </w:sdtContent>
             </w:sdt>
@@ -1275,6 +1281,7 @@
                   <w14:uncheckedState w14:val="2610" w14:font="MS Gothic"/>
                 </w14:checkbox>
               </w:sdtPr>
+              <w:sdtEndPr/>
               <w:sdtContent>
                 <w:r>
                   <w:rPr>
@@ -1317,6 +1324,7 @@
                   <w14:uncheckedState w14:val="2610" w14:font="MS Gothic"/>
                 </w14:checkbox>
               </w:sdtPr>
+              <w:sdtEndPr/>
               <w:sdtContent>
                 <w:r>
                   <w:rPr>
@@ -1359,6 +1367,7 @@
                   <w14:uncheckedState w14:val="2610" w14:font="MS Gothic"/>
                 </w14:checkbox>
               </w:sdtPr>
+              <w:sdtEndPr/>
               <w:sdtContent>
                 <w:r>
                   <w:rPr>
@@ -1564,18 +1573,19 @@
                 </w:rPr>
                 <w:id w:val="1270199875"/>
                 <w14:checkbox>
-                  <w14:checked w14:val="0"/>
+                  <w14:checked w14:val="1"/>
                   <w14:checkedState w14:val="2612" w14:font="MS Gothic"/>
                   <w14:uncheckedState w14:val="2610" w14:font="MS Gothic"/>
                 </w14:checkbox>
               </w:sdtPr>
+              <w:sdtEndPr/>
               <w:sdtContent>
                 <w:r>
                   <w:rPr>
                     <w:rFonts w:ascii="MS Gothic" w:eastAsia="MS Gothic" w:hAnsi="MS Gothic" w:hint="eastAsia"/>
                     <w:sz w:val="32"/>
                   </w:rPr>
-                  <w:t>☐</w:t>
+                  <w:t>☒</w:t>
                 </w:r>
               </w:sdtContent>
             </w:sdt>
@@ -1592,6 +1602,14 @@
                 <w:rFonts w:ascii="Century Gothic" w:hAnsi="Century Gothic"/>
               </w:rPr>
             </w:pPr>
+            <w:r>
+              <w:rPr>
+                <w:rFonts w:ascii="Century Gothic" w:hAnsi="Century Gothic"/>
+              </w:rPr>
+              <w:t>52Mo</w:t>
+            </w:r>
+            <w:bookmarkStart w:id="0" w:name="_GoBack"/>
+            <w:bookmarkEnd w:id="0"/>
           </w:p>
         </w:tc>
         <w:tc>
@@ -1638,7 +1656,7 @@
     <w:p>
       <w:pPr>
         <w:rPr>
-          <w:rStyle w:val="Hyperlien"/>
+          <w:rStyle w:val="Lienhypertexte"/>
           <w:rFonts w:ascii="Century Gothic" w:hAnsi="Century Gothic"/>
         </w:rPr>
       </w:pPr>
@@ -1664,7 +1682,7 @@
       <w:hyperlink r:id="rId6" w:history="1">
         <w:r>
           <w:rPr>
-            <w:rStyle w:val="Hyperlien"/>
+            <w:rStyle w:val="Lienhypertexte"/>
             <w:rFonts w:ascii="Century Gothic" w:hAnsi="Century Gothic"/>
           </w:rPr>
           <w:t>https://youtu.be/yHyz0RdTgf8</w:t>
@@ -1692,7 +1710,7 @@
       <w:hyperlink r:id="rId7" w:history="1">
         <w:r>
           <w:rPr>
-            <w:rStyle w:val="Hyperlien"/>
+            <w:rStyle w:val="Lienhypertexte"/>
             <w:rFonts w:ascii="Century Gothic" w:hAnsi="Century Gothic"/>
           </w:rPr>
           <w:t>https://pvcat.ca</w:t>
@@ -1769,7 +1787,7 @@
               </wp:anchor>
             </w:drawing>
           </mc:Choice>
-          <mc:Fallback xmlns:arto="http://schemas.microsoft.com/office/word/2006/arto" xmlns:a="http://schemas.openxmlformats.org/drawingml/2006/main">
+          <mc:Fallback xmlns:a="http://schemas.openxmlformats.org/drawingml/2006/main" xmlns:arto="http://schemas.microsoft.com/office/word/2006/arto" xmlns:w16sdtfl="http://schemas.microsoft.com/office/word/2024/wordml/sdtformatlock" xmlns:w16sdtdh="http://schemas.microsoft.com/office/word/2020/wordml/sdtdatahash" xmlns:w16du="http://schemas.microsoft.com/office/word/2023/wordml/word16du" xmlns:w16="http://schemas.microsoft.com/office/word/2018/wordml" xmlns:w16cex="http://schemas.microsoft.com/office/word/2018/wordml/cex" xmlns:oel="http://schemas.microsoft.com/office/2019/extlst">
             <w:pict>
               <v:line id="Connecteur droit 2" style="position:absolute;z-index:251661312;visibility:visible;mso-wrap-style:square;mso-width-percent:0;mso-wrap-distance-left:9pt;mso-wrap-distance-top:0;mso-wrap-distance-right:9pt;mso-wrap-distance-bottom:0;mso-position-horizontal:absolute;mso-position-horizontal-relative:text;mso-position-vertical:absolute;mso-position-vertical-relative:text;mso-width-percent:0;mso-width-relative:margin" o:spid="_x0000_s1026" strokecolor="black [3213]" strokeweight=".5pt" from="-.25pt,29.15pt" to="438.65pt,29.15pt" w14:anchorId="3C90B95C" o:gfxdata="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">
                 <v:stroke joinstyle="miter"/>
@@ -2033,24 +2051,10 @@
             <w:hyperlink r:id="rId8">
               <w:r>
                 <w:rPr>
-                  <w:rStyle w:val="Hyperlien"/>
+                  <w:rStyle w:val="Lienhypertexte"/>
                   <w:rFonts w:ascii="Century Gothic" w:hAnsi="Century Gothic"/>
                 </w:rPr>
-                <w:t>pvcat.c</w:t>
-              </w:r>
-              <w:r>
-                <w:rPr>
-                  <w:rStyle w:val="Hyperlien"/>
-                  <w:rFonts w:ascii="Century Gothic" w:hAnsi="Century Gothic"/>
-                </w:rPr>
-                <w:t>a</w:t>
-              </w:r>
-              <w:r>
-                <w:rPr>
-                  <w:rStyle w:val="Hyperlien"/>
-                  <w:rFonts w:ascii="Century Gothic" w:hAnsi="Century Gothic"/>
-                </w:rPr>
-                <w:t>/tags</w:t>
+                <w:t>pvcat.ca/tags</w:t>
               </w:r>
             </w:hyperlink>
           </w:p>
@@ -3092,7 +3096,7 @@
 </file>
 
 <file path=word/endnotes.xml><?xml version="1.0" encoding="utf-8"?>
-<w:endnotes xmlns:wpc="http://schemas.microsoft.com/office/word/2010/wordprocessingCanvas" xmlns:cx="http://schemas.microsoft.com/office/drawing/2014/chartex" xmlns:cx1="http://schemas.microsoft.com/office/drawing/2015/9/8/chartex" xmlns:cx2="http://schemas.microsoft.com/office/drawing/2015/10/21/chartex" xmlns:cx3="http://schemas.microsoft.com/office/drawing/2016/5/9/chartex" xmlns:cx4="http://schemas.microsoft.com/office/drawing/2016/5/10/chartex" xmlns:cx5="http://schemas.microsoft.com/office/drawing/2016/5/11/chartex" xmlns:cx6="http://schemas.microsoft.com/office/drawing/2016/5/12/chartex" xmlns:cx7="http://schemas.microsoft.com/office/drawing/2016/5/13/chartex" xmlns:cx8="http://schemas.microsoft.com/office/drawing/2016/5/14/chartex" xmlns:mc="http://schemas.openxmlformats.org/markup-compatibility/2006" xmlns:aink="http://schemas.microsoft.com/office/drawing/2016/ink" xmlns:am3d="http://schemas.microsoft.com/office/drawing/2017/model3d" xmlns:o="urn:schemas-microsoft-com:office:office" xmlns:oel="http://schemas.microsoft.com/office/2019/extlst" xmlns:r="http://schemas.openxmlformats.org/officeDocument/2006/relationships" xmlns:m="http://schemas.openxmlformats.org/officeDocument/2006/math" xmlns:v="urn:schemas-microsoft-com:vml" xmlns:wp14="http://schemas.microsoft.com/office/word/2010/wordprocessingDrawing" xmlns:wp="http://schemas.openxmlformats.org/drawingml/2006/wordprocessingDrawing" xmlns:w10="urn:schemas-microsoft-com:office:word" xmlns:w="http://schemas.openxmlformats.org/wordprocessingml/2006/main" xmlns:w14="http://schemas.microsoft.com/office/word/2010/wordml" xmlns:w15="http://schemas.microsoft.com/office/word/2012/wordml" xmlns:w16cex="http://schemas.microsoft.com/office/word/2018/wordml/cex" xmlns:w16cid="http://schemas.microsoft.com/office/word/2016/wordml/cid" xmlns:w16="http://schemas.microsoft.com/office/word/2018/wordml" xmlns:w16du="http://schemas.microsoft.com/office/word/2023/wordml/word16du" xmlns:w16sdtdh="http://schemas.microsoft.com/office/word/2020/wordml/sdtdatahash" xmlns:w16sdtfl="http://schemas.microsoft.com/office/word/2024/wordml/sdtformatlock" xmlns:w16se="http://schemas.microsoft.com/office/word/2015/wordml/symex" xmlns:wpg="http://schemas.microsoft.com/office/word/2010/wordprocessingGroup" xmlns:wpi="http://schemas.microsoft.com/office/word/2010/wordprocessingInk" xmlns:wne="http://schemas.microsoft.com/office/word/2006/wordml" xmlns:wps="http://schemas.microsoft.com/office/word/2010/wordprocessingShape" mc:Ignorable="w14 w15 w16se w16cid w16 w16cex w16sdtdh w16sdtfl w16du wp14">
+<w:endnotes xmlns:wpc="http://schemas.microsoft.com/office/word/2010/wordprocessingCanvas" xmlns:cx="http://schemas.microsoft.com/office/drawing/2014/chartex" xmlns:cx1="http://schemas.microsoft.com/office/drawing/2015/9/8/chartex" xmlns:cx2="http://schemas.microsoft.com/office/drawing/2015/10/21/chartex" xmlns:cx3="http://schemas.microsoft.com/office/drawing/2016/5/9/chartex" xmlns:cx4="http://schemas.microsoft.com/office/drawing/2016/5/10/chartex" xmlns:cx5="http://schemas.microsoft.com/office/drawing/2016/5/11/chartex" xmlns:cx6="http://schemas.microsoft.com/office/drawing/2016/5/12/chartex" xmlns:cx7="http://schemas.microsoft.com/office/drawing/2016/5/13/chartex" xmlns:cx8="http://schemas.microsoft.com/office/drawing/2016/5/14/chartex" xmlns:mc="http://schemas.openxmlformats.org/markup-compatibility/2006" xmlns:aink="http://schemas.microsoft.com/office/drawing/2016/ink" xmlns:am3d="http://schemas.microsoft.com/office/drawing/2017/model3d" xmlns:o="urn:schemas-microsoft-com:office:office" xmlns:r="http://schemas.openxmlformats.org/officeDocument/2006/relationships" xmlns:m="http://schemas.openxmlformats.org/officeDocument/2006/math" xmlns:v="urn:schemas-microsoft-com:vml" xmlns:wp14="http://schemas.microsoft.com/office/word/2010/wordprocessingDrawing" xmlns:wp="http://schemas.openxmlformats.org/drawingml/2006/wordprocessingDrawing" xmlns:w10="urn:schemas-microsoft-com:office:word" xmlns:w="http://schemas.openxmlformats.org/wordprocessingml/2006/main" xmlns:w14="http://schemas.microsoft.com/office/word/2010/wordml" xmlns:w15="http://schemas.microsoft.com/office/word/2012/wordml" xmlns:w16cid="http://schemas.microsoft.com/office/word/2016/wordml/cid" xmlns:w16se="http://schemas.microsoft.com/office/word/2015/wordml/symex" xmlns:wpg="http://schemas.microsoft.com/office/word/2010/wordprocessingGroup" xmlns:wpi="http://schemas.microsoft.com/office/word/2010/wordprocessingInk" xmlns:wne="http://schemas.microsoft.com/office/word/2006/wordml" xmlns:wps="http://schemas.microsoft.com/office/word/2010/wordprocessingShape" mc:Ignorable="w14 w15 w16se w16cid wp14">
   <w:endnote w:type="separator" w:id="-1">
     <w:p>
       <w:pPr>
@@ -3124,7 +3128,7 @@
 </file>
 
 <file path=word/footnotes.xml><?xml version="1.0" encoding="utf-8"?>
-<w:footnotes xmlns:wpc="http://schemas.microsoft.com/office/word/2010/wordprocessingCanvas" xmlns:cx="http://schemas.microsoft.com/office/drawing/2014/chartex" xmlns:cx1="http://schemas.microsoft.com/office/drawing/2015/9/8/chartex" xmlns:cx2="http://schemas.microsoft.com/office/drawing/2015/10/21/chartex" xmlns:cx3="http://schemas.microsoft.com/office/drawing/2016/5/9/chartex" xmlns:cx4="http://schemas.microsoft.com/office/drawing/2016/5/10/chartex" xmlns:cx5="http://schemas.microsoft.com/office/drawing/2016/5/11/chartex" xmlns:cx6="http://schemas.microsoft.com/office/drawing/2016/5/12/chartex" xmlns:cx7="http://schemas.microsoft.com/office/drawing/2016/5/13/chartex" xmlns:cx8="http://schemas.microsoft.com/office/drawing/2016/5/14/chartex" xmlns:mc="http://schemas.openxmlformats.org/markup-compatibility/2006" xmlns:aink="http://schemas.microsoft.com/office/drawing/2016/ink" xmlns:am3d="http://schemas.microsoft.com/office/drawing/2017/model3d" xmlns:o="urn:schemas-microsoft-com:office:office" xmlns:oel="http://schemas.microsoft.com/office/2019/extlst" xmlns:r="http://schemas.openxmlformats.org/officeDocument/2006/relationships" xmlns:m="http://schemas.openxmlformats.org/officeDocument/2006/math" xmlns:v="urn:schemas-microsoft-com:vml" xmlns:wp14="http://schemas.microsoft.com/office/word/2010/wordprocessingDrawing" xmlns:wp="http://schemas.openxmlformats.org/drawingml/2006/wordprocessingDrawing" xmlns:w10="urn:schemas-microsoft-com:office:word" xmlns:w="http://schemas.openxmlformats.org/wordprocessingml/2006/main" xmlns:w14="http://schemas.microsoft.com/office/word/2010/wordml" xmlns:w15="http://schemas.microsoft.com/office/word/2012/wordml" xmlns:w16cex="http://schemas.microsoft.com/office/word/2018/wordml/cex" xmlns:w16cid="http://schemas.microsoft.com/office/word/2016/wordml/cid" xmlns:w16="http://schemas.microsoft.com/office/word/2018/wordml" xmlns:w16du="http://schemas.microsoft.com/office/word/2023/wordml/word16du" xmlns:w16sdtdh="http://schemas.microsoft.com/office/word/2020/wordml/sdtdatahash" xmlns:w16sdtfl="http://schemas.microsoft.com/office/word/2024/wordml/sdtformatlock" xmlns:w16se="http://schemas.microsoft.com/office/word/2015/wordml/symex" xmlns:wpg="http://schemas.microsoft.com/office/word/2010/wordprocessingGroup" xmlns:wpi="http://schemas.microsoft.com/office/word/2010/wordprocessingInk" xmlns:wne="http://schemas.microsoft.com/office/word/2006/wordml" xmlns:wps="http://schemas.microsoft.com/office/word/2010/wordprocessingShape" mc:Ignorable="w14 w15 w16se w16cid w16 w16cex w16sdtdh w16sdtfl w16du wp14">
+<w:footnotes xmlns:wpc="http://schemas.microsoft.com/office/word/2010/wordprocessingCanvas" xmlns:cx="http://schemas.microsoft.com/office/drawing/2014/chartex" xmlns:cx1="http://schemas.microsoft.com/office/drawing/2015/9/8/chartex" xmlns:cx2="http://schemas.microsoft.com/office/drawing/2015/10/21/chartex" xmlns:cx3="http://schemas.microsoft.com/office/drawing/2016/5/9/chartex" xmlns:cx4="http://schemas.microsoft.com/office/drawing/2016/5/10/chartex" xmlns:cx5="http://schemas.microsoft.com/office/drawing/2016/5/11/chartex" xmlns:cx6="http://schemas.microsoft.com/office/drawing/2016/5/12/chartex" xmlns:cx7="http://schemas.microsoft.com/office/drawing/2016/5/13/chartex" xmlns:cx8="http://schemas.microsoft.com/office/drawing/2016/5/14/chartex" xmlns:mc="http://schemas.openxmlformats.org/markup-compatibility/2006" xmlns:aink="http://schemas.microsoft.com/office/drawing/2016/ink" xmlns:am3d="http://schemas.microsoft.com/office/drawing/2017/model3d" xmlns:o="urn:schemas-microsoft-com:office:office" xmlns:r="http://schemas.openxmlformats.org/officeDocument/2006/relationships" xmlns:m="http://schemas.openxmlformats.org/officeDocument/2006/math" xmlns:v="urn:schemas-microsoft-com:vml" xmlns:wp14="http://schemas.microsoft.com/office/word/2010/wordprocessingDrawing" xmlns:wp="http://schemas.openxmlformats.org/drawingml/2006/wordprocessingDrawing" xmlns:w10="urn:schemas-microsoft-com:office:word" xmlns:w="http://schemas.openxmlformats.org/wordprocessingml/2006/main" xmlns:w14="http://schemas.microsoft.com/office/word/2010/wordml" xmlns:w15="http://schemas.microsoft.com/office/word/2012/wordml" xmlns:w16cid="http://schemas.microsoft.com/office/word/2016/wordml/cid" xmlns:w16se="http://schemas.microsoft.com/office/word/2015/wordml/symex" xmlns:wpg="http://schemas.microsoft.com/office/word/2010/wordprocessingGroup" xmlns:wpi="http://schemas.microsoft.com/office/word/2010/wordprocessingInk" xmlns:wne="http://schemas.microsoft.com/office/word/2006/wordml" xmlns:wps="http://schemas.microsoft.com/office/word/2010/wordprocessingShape" mc:Ignorable="w14 w15 w16se w16cid wp14">
   <w:footnote w:type="separator" w:id="-1">
     <w:p>
       <w:pPr>
@@ -3156,7 +3160,7 @@
 </file>
 
 <file path=word/header1.xml><?xml version="1.0" encoding="utf-8"?>
-<w:hdr xmlns:wpc="http://schemas.microsoft.com/office/word/2010/wordprocessingCanvas" xmlns:cx="http://schemas.microsoft.com/office/drawing/2014/chartex" xmlns:cx1="http://schemas.microsoft.com/office/drawing/2015/9/8/chartex" xmlns:cx2="http://schemas.microsoft.com/office/drawing/2015/10/21/chartex" xmlns:cx3="http://schemas.microsoft.com/office/drawing/2016/5/9/chartex" xmlns:cx4="http://schemas.microsoft.com/office/drawing/2016/5/10/chartex" xmlns:cx5="http://schemas.microsoft.com/office/drawing/2016/5/11/chartex" xmlns:cx6="http://schemas.microsoft.com/office/drawing/2016/5/12/chartex" xmlns:cx7="http://schemas.microsoft.com/office/drawing/2016/5/13/chartex" xmlns:cx8="http://schemas.microsoft.com/office/drawing/2016/5/14/chartex" xmlns:mc="http://schemas.openxmlformats.org/markup-compatibility/2006" xmlns:aink="http://schemas.microsoft.com/office/drawing/2016/ink" xmlns:am3d="http://schemas.microsoft.com/office/drawing/2017/model3d" xmlns:o="urn:schemas-microsoft-com:office:office" xmlns:oel="http://schemas.microsoft.com/office/2019/extlst" xmlns:r="http://schemas.openxmlformats.org/officeDocument/2006/relationships" xmlns:m="http://schemas.openxmlformats.org/officeDocument/2006/math" xmlns:v="urn:schemas-microsoft-com:vml" xmlns:wp14="http://schemas.microsoft.com/office/word/2010/wordprocessingDrawing" xmlns:wp="http://schemas.openxmlformats.org/drawingml/2006/wordprocessingDrawing" xmlns:w10="urn:schemas-microsoft-com:office:word" xmlns:w="http://schemas.openxmlformats.org/wordprocessingml/2006/main" xmlns:w14="http://schemas.microsoft.com/office/word/2010/wordml" xmlns:w15="http://schemas.microsoft.com/office/word/2012/wordml" xmlns:w16cex="http://schemas.microsoft.com/office/word/2018/wordml/cex" xmlns:w16cid="http://schemas.microsoft.com/office/word/2016/wordml/cid" xmlns:w16="http://schemas.microsoft.com/office/word/2018/wordml" xmlns:w16du="http://schemas.microsoft.com/office/word/2023/wordml/word16du" xmlns:w16sdtdh="http://schemas.microsoft.com/office/word/2020/wordml/sdtdatahash" xmlns:w16sdtfl="http://schemas.microsoft.com/office/word/2024/wordml/sdtformatlock" xmlns:w16se="http://schemas.microsoft.com/office/word/2015/wordml/symex" xmlns:wpg="http://schemas.microsoft.com/office/word/2010/wordprocessingGroup" xmlns:wpi="http://schemas.microsoft.com/office/word/2010/wordprocessingInk" xmlns:wne="http://schemas.microsoft.com/office/word/2006/wordml" xmlns:wps="http://schemas.microsoft.com/office/word/2010/wordprocessingShape" mc:Ignorable="w14 w15 w16se w16cid w16 w16cex w16sdtdh w16sdtfl w16du wp14">
+<w:hdr xmlns:wpc="http://schemas.microsoft.com/office/word/2010/wordprocessingCanvas" xmlns:cx="http://schemas.microsoft.com/office/drawing/2014/chartex" xmlns:cx1="http://schemas.microsoft.com/office/drawing/2015/9/8/chartex" xmlns:cx2="http://schemas.microsoft.com/office/drawing/2015/10/21/chartex" xmlns:cx3="http://schemas.microsoft.com/office/drawing/2016/5/9/chartex" xmlns:cx4="http://schemas.microsoft.com/office/drawing/2016/5/10/chartex" xmlns:cx5="http://schemas.microsoft.com/office/drawing/2016/5/11/chartex" xmlns:cx6="http://schemas.microsoft.com/office/drawing/2016/5/12/chartex" xmlns:cx7="http://schemas.microsoft.com/office/drawing/2016/5/13/chartex" xmlns:cx8="http://schemas.microsoft.com/office/drawing/2016/5/14/chartex" xmlns:mc="http://schemas.openxmlformats.org/markup-compatibility/2006" xmlns:aink="http://schemas.microsoft.com/office/drawing/2016/ink" xmlns:am3d="http://schemas.microsoft.com/office/drawing/2017/model3d" xmlns:o="urn:schemas-microsoft-com:office:office" xmlns:r="http://schemas.openxmlformats.org/officeDocument/2006/relationships" xmlns:m="http://schemas.openxmlformats.org/officeDocument/2006/math" xmlns:v="urn:schemas-microsoft-com:vml" xmlns:wp14="http://schemas.microsoft.com/office/word/2010/wordprocessingDrawing" xmlns:wp="http://schemas.openxmlformats.org/drawingml/2006/wordprocessingDrawing" xmlns:w10="urn:schemas-microsoft-com:office:word" xmlns:w="http://schemas.openxmlformats.org/wordprocessingml/2006/main" xmlns:w14="http://schemas.microsoft.com/office/word/2010/wordml" xmlns:w15="http://schemas.microsoft.com/office/word/2012/wordml" xmlns:w16cid="http://schemas.microsoft.com/office/word/2016/wordml/cid" xmlns:w16se="http://schemas.microsoft.com/office/word/2015/wordml/symex" xmlns:wpg="http://schemas.microsoft.com/office/word/2010/wordprocessingGroup" xmlns:wpi="http://schemas.microsoft.com/office/word/2010/wordprocessingInk" xmlns:wne="http://schemas.microsoft.com/office/word/2006/wordml" xmlns:wps="http://schemas.microsoft.com/office/word/2010/wordprocessingShape" mc:Ignorable="w14 w15 w16se w16cid wp14">
   <w:p>
     <w:r>
       <w:rPr>
@@ -3175,7 +3179,7 @@
 </file>
 
 <file path=word/styles.xml><?xml version="1.0" encoding="utf-8"?>
-<w:styles xmlns:mc="http://schemas.openxmlformats.org/markup-compatibility/2006" xmlns:r="http://schemas.openxmlformats.org/officeDocument/2006/relationships" xmlns:w="http://schemas.openxmlformats.org/wordprocessingml/2006/main" xmlns:w14="http://schemas.microsoft.com/office/word/2010/wordml" xmlns:w15="http://schemas.microsoft.com/office/word/2012/wordml" xmlns:w16cex="http://schemas.microsoft.com/office/word/2018/wordml/cex" xmlns:w16cid="http://schemas.microsoft.com/office/word/2016/wordml/cid" xmlns:w16="http://schemas.microsoft.com/office/word/2018/wordml" xmlns:w16du="http://schemas.microsoft.com/office/word/2023/wordml/word16du" xmlns:w16sdtdh="http://schemas.microsoft.com/office/word/2020/wordml/sdtdatahash" xmlns:w16sdtfl="http://schemas.microsoft.com/office/word/2024/wordml/sdtformatlock" xmlns:w16se="http://schemas.microsoft.com/office/word/2015/wordml/symex" mc:Ignorable="w14 w15 w16se w16cid w16 w16cex w16sdtdh w16sdtfl w16du">
+<w:styles xmlns:mc="http://schemas.openxmlformats.org/markup-compatibility/2006" xmlns:r="http://schemas.openxmlformats.org/officeDocument/2006/relationships" xmlns:w="http://schemas.openxmlformats.org/wordprocessingml/2006/main" xmlns:w14="http://schemas.microsoft.com/office/word/2010/wordml" xmlns:w15="http://schemas.microsoft.com/office/word/2012/wordml" xmlns:w16cid="http://schemas.microsoft.com/office/word/2016/wordml/cid" xmlns:w16se="http://schemas.microsoft.com/office/word/2015/wordml/symex" mc:Ignorable="w14 w15 w16se w16cid">
   <w:docDefaults>
     <w:rPrDefault>
       <w:rPr>
@@ -3191,7 +3195,7 @@
       </w:pPr>
     </w:pPrDefault>
   </w:docDefaults>
-  <w:latentStyles w:defLockedState="0" w:defUIPriority="99" w:defSemiHidden="0" w:defUnhideWhenUsed="0" w:defQFormat="0" w:count="376">
+  <w:latentStyles w:defLockedState="0" w:defUIPriority="99" w:defSemiHidden="0" w:defUnhideWhenUsed="0" w:defQFormat="0" w:count="375">
     <w:lsdException w:name="Normal" w:uiPriority="0" w:qFormat="1"/>
     <w:lsdException w:name="heading 1" w:uiPriority="9" w:qFormat="1"/>
     <w:lsdException w:name="heading 2" w:semiHidden="1" w:uiPriority="9" w:unhideWhenUsed="1" w:qFormat="1"/>
@@ -3567,7 +3571,6 @@
     <w:lsdException w:name="Smart Hyperlink" w:semiHidden="1" w:unhideWhenUsed="1"/>
     <w:lsdException w:name="Hashtag" w:semiHidden="1" w:unhideWhenUsed="1"/>
     <w:lsdException w:name="Unresolved Mention" w:semiHidden="1" w:unhideWhenUsed="1"/>
-    <w:lsdException w:name="Smart Link" w:semiHidden="1" w:unhideWhenUsed="1"/>
   </w:latentStyles>
   <w:style w:type="paragraph" w:default="1" w:styleId="Normal">
     <w:name w:val="Normal"/>
@@ -3663,7 +3666,7 @@
     <w:uiPriority w:val="99"/>
     <w:rsid w:val="00CF2EBC"/>
   </w:style>
-  <w:style w:type="character" w:styleId="Hyperlien">
+  <w:style w:type="character" w:styleId="Lienhypertexte">
     <w:name w:val="Hyperlink"/>
     <w:basedOn w:val="Policepardfaut"/>
     <w:uiPriority w:val="99"/>
@@ -3686,7 +3689,7 @@
       <w:shd w:val="clear" w:color="auto" w:fill="E1DFDD"/>
     </w:rPr>
   </w:style>
-  <w:style w:type="character" w:styleId="Lienvisit">
+  <w:style w:type="character" w:styleId="Lienhypertextesuivivisit">
     <w:name w:val="FollowedHyperlink"/>
     <w:basedOn w:val="Policepardfaut"/>
     <w:uiPriority w:val="99"/>

</xml_diff>

<commit_message>
Refait les captures et ajoute un logo
</commit_message>
<xml_diff>
--- a/Publication_de_jeu.docx
+++ b/Publication_de_jeu.docx
@@ -71,7 +71,7 @@
               </wp:anchor>
             </w:drawing>
           </mc:Choice>
-          <mc:Fallback xmlns:a="http://schemas.openxmlformats.org/drawingml/2006/main" xmlns:arto="http://schemas.microsoft.com/office/word/2006/arto" xmlns:w16sdtfl="http://schemas.microsoft.com/office/word/2024/wordml/sdtformatlock" xmlns:w16sdtdh="http://schemas.microsoft.com/office/word/2020/wordml/sdtdatahash" xmlns:w16du="http://schemas.microsoft.com/office/word/2023/wordml/word16du" xmlns:w16="http://schemas.microsoft.com/office/word/2018/wordml" xmlns:w16cex="http://schemas.microsoft.com/office/word/2018/wordml/cex" xmlns:oel="http://schemas.microsoft.com/office/2019/extlst">
+          <mc:Fallback xmlns:oel="http://schemas.microsoft.com/office/2019/extlst" xmlns:w16cex="http://schemas.microsoft.com/office/word/2018/wordml/cex" xmlns:w16="http://schemas.microsoft.com/office/word/2018/wordml" xmlns:w16du="http://schemas.microsoft.com/office/word/2023/wordml/word16du" xmlns:w16sdtdh="http://schemas.microsoft.com/office/word/2020/wordml/sdtdatahash" xmlns:w16sdtfl="http://schemas.microsoft.com/office/word/2024/wordml/sdtformatlock" xmlns:arto="http://schemas.microsoft.com/office/word/2006/arto" xmlns:a="http://schemas.openxmlformats.org/drawingml/2006/main">
             <w:pict>
               <v:line id="Connecteur droit 1" style="position:absolute;z-index:251659264;visibility:visible;mso-wrap-style:square;mso-wrap-distance-left:9pt;mso-wrap-distance-top:0;mso-wrap-distance-right:9pt;mso-wrap-distance-bottom:0;mso-position-horizontal:absolute;mso-position-horizontal-relative:text;mso-position-vertical:absolute;mso-position-vertical-relative:text" o:spid="_x0000_s1026" strokecolor="black [3213]" strokeweight=".5pt" from="94.45pt,14.9pt" to="438.65pt,14.9pt" w14:anchorId="01D5FB80" o:gfxdata="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">
                 <v:stroke joinstyle="miter"/>
@@ -1606,10 +1606,14 @@
               <w:rPr>
                 <w:rFonts w:ascii="Century Gothic" w:hAnsi="Century Gothic"/>
               </w:rPr>
-              <w:t>52Mo</w:t>
-            </w:r>
-            <w:bookmarkStart w:id="0" w:name="_GoBack"/>
-            <w:bookmarkEnd w:id="0"/>
+              <w:t>46</w:t>
+            </w:r>
+            <w:r>
+              <w:rPr>
+                <w:rFonts w:ascii="Century Gothic" w:hAnsi="Century Gothic"/>
+              </w:rPr>
+              <w:t>Mo</w:t>
+            </w:r>
           </w:p>
         </w:tc>
         <w:tc>
@@ -1652,6 +1656,8 @@
         </w:rPr>
         <w:br w:type="page"/>
       </w:r>
+      <w:bookmarkStart w:id="0" w:name="_GoBack"/>
+      <w:bookmarkEnd w:id="0"/>
     </w:p>
     <w:p>
       <w:pPr>
@@ -1787,7 +1793,7 @@
               </wp:anchor>
             </w:drawing>
           </mc:Choice>
-          <mc:Fallback xmlns:a="http://schemas.openxmlformats.org/drawingml/2006/main" xmlns:arto="http://schemas.microsoft.com/office/word/2006/arto" xmlns:w16sdtfl="http://schemas.microsoft.com/office/word/2024/wordml/sdtformatlock" xmlns:w16sdtdh="http://schemas.microsoft.com/office/word/2020/wordml/sdtdatahash" xmlns:w16du="http://schemas.microsoft.com/office/word/2023/wordml/word16du" xmlns:w16="http://schemas.microsoft.com/office/word/2018/wordml" xmlns:w16cex="http://schemas.microsoft.com/office/word/2018/wordml/cex" xmlns:oel="http://schemas.microsoft.com/office/2019/extlst">
+          <mc:Fallback xmlns:oel="http://schemas.microsoft.com/office/2019/extlst" xmlns:w16cex="http://schemas.microsoft.com/office/word/2018/wordml/cex" xmlns:w16="http://schemas.microsoft.com/office/word/2018/wordml" xmlns:w16du="http://schemas.microsoft.com/office/word/2023/wordml/word16du" xmlns:w16sdtdh="http://schemas.microsoft.com/office/word/2020/wordml/sdtdatahash" xmlns:w16sdtfl="http://schemas.microsoft.com/office/word/2024/wordml/sdtformatlock" xmlns:arto="http://schemas.microsoft.com/office/word/2006/arto" xmlns:a="http://schemas.openxmlformats.org/drawingml/2006/main">
             <w:pict>
               <v:line id="Connecteur droit 2" style="position:absolute;z-index:251661312;visibility:visible;mso-wrap-style:square;mso-width-percent:0;mso-wrap-distance-left:9pt;mso-wrap-distance-top:0;mso-wrap-distance-right:9pt;mso-wrap-distance-bottom:0;mso-position-horizontal:absolute;mso-position-horizontal-relative:text;mso-position-vertical:absolute;mso-position-vertical-relative:text;mso-width-percent:0;mso-width-relative:margin" o:spid="_x0000_s1026" strokecolor="black [3213]" strokeweight=".5pt" from="-.25pt,29.15pt" to="438.65pt,29.15pt" w14:anchorId="3C90B95C" o:gfxdata="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">
                 <v:stroke joinstyle="miter"/>

</xml_diff>